<commit_message>
new branch and file
</commit_message>
<xml_diff>
--- a/fuck.docx
+++ b/fuck.docx
@@ -5,7 +5,7 @@
     <w:p>
       <w:pPr>
         <w:rPr>
-          <w:rFonts w:hint="default" w:eastAsiaTheme="minorEastAsia"/>
+          <w:rFonts w:hint="eastAsia"/>
           <w:lang w:val="en-US" w:eastAsia="zh-CN"/>
         </w:rPr>
       </w:pPr>
@@ -14,7 +14,30 @@
           <w:rFonts w:hint="eastAsia"/>
           <w:lang w:val="en-US" w:eastAsia="zh-CN"/>
         </w:rPr>
-        <w:t>sdfdggg</w:t>
+        <w:t>Sdfdggg</w:t>
+      </w:r>
+    </w:p>
+    <w:p>
+      <w:pPr>
+        <w:rPr>
+          <w:rFonts w:hint="eastAsia"/>
+          <w:lang w:val="en-US" w:eastAsia="zh-CN"/>
+        </w:rPr>
+      </w:pPr>
+    </w:p>
+    <w:p>
+      <w:pPr>
+        <w:rPr>
+          <w:rFonts w:hint="default"/>
+          <w:lang w:val="en-US" w:eastAsia="zh-CN"/>
+        </w:rPr>
+      </w:pPr>
+      <w:r>
+        <w:rPr>
+          <w:rFonts w:hint="eastAsia"/>
+          <w:lang w:val="en-US" w:eastAsia="zh-CN"/>
+        </w:rPr>
+        <w:t>ergrtgrgtr</w:t>
       </w:r>
       <w:bookmarkStart w:id="0" w:name="_GoBack"/>
       <w:bookmarkEnd w:id="0"/>

</xml_diff>